<commit_message>
vault backup: 2024-10-04 19:50:11
</commit_message>
<xml_diff>
--- a/Concursos/PB Saúde/plano-de-estudo-pb-saude-tecnico-em-enfermagem editado.docx
+++ b/Concursos/PB Saúde/plano-de-estudo-pb-saude-tecnico-em-enfermagem editado.docx
@@ -12848,15 +12848,15 @@
       <mc:AlternateContent>
         <mc:Choice Requires="wpg">
           <w:drawing>
-            <wp:anchor distT="0" distB="0" distL="114300" distR="114300" simplePos="0" relativeHeight="251663360" behindDoc="0" locked="0" layoutInCell="1" allowOverlap="1" wp14:anchorId="4963B426" wp14:editId="1102ECF3">
+            <wp:anchor distT="0" distB="0" distL="114300" distR="114300" simplePos="0" relativeHeight="251663360" behindDoc="0" locked="0" layoutInCell="1" allowOverlap="1" wp14:anchorId="4963B426" wp14:editId="63F2A5CF">
               <wp:simplePos x="0" y="0"/>
               <wp:positionH relativeFrom="page">
-                <wp:posOffset>4446</wp:posOffset>
+                <wp:posOffset>1905</wp:posOffset>
               </wp:positionH>
               <wp:positionV relativeFrom="page">
-                <wp:posOffset>10153041</wp:posOffset>
+                <wp:posOffset>10150450</wp:posOffset>
               </wp:positionV>
-              <wp:extent cx="7556118" cy="539343"/>
+              <wp:extent cx="7543800" cy="518160"/>
               <wp:effectExtent l="0" t="0" r="0" b="0"/>
               <wp:wrapSquare wrapText="bothSides"/>
               <wp:docPr id="27375" name="Group 27375"/>
@@ -12868,9 +12868,9 @@
                     <wpg:grpSpPr>
                       <a:xfrm>
                         <a:off x="0" y="0"/>
-                        <a:ext cx="7556118" cy="539343"/>
-                        <a:chOff x="0" y="0"/>
-                        <a:chExt cx="7556118" cy="539343"/>
+                        <a:ext cx="7543800" cy="518160"/>
+                        <a:chOff x="-4445" y="-3200"/>
+                        <a:chExt cx="7543800" cy="518160"/>
                       </a:xfrm>
                     </wpg:grpSpPr>
                     <pic:pic xmlns:pic="http://schemas.openxmlformats.org/drawingml/2006/picture">
@@ -12933,45 +12933,6 @@
                       </wps:bodyPr>
                     </wps:wsp>
                     <wps:wsp>
-                      <wps:cNvPr id="27377" name="Rectangle 27377"/>
-                      <wps:cNvSpPr/>
-                      <wps:spPr>
-                        <a:xfrm>
-                          <a:off x="2995421" y="124815"/>
-                          <a:ext cx="2311297" cy="206453"/>
-                        </a:xfrm>
-                        <a:prstGeom prst="rect">
-                          <a:avLst/>
-                        </a:prstGeom>
-                        <a:ln>
-                          <a:noFill/>
-                        </a:ln>
-                      </wps:spPr>
-                      <wps:txbx>
-                        <w:txbxContent>
-                          <w:p>
-                            <w:pPr>
-                              <w:spacing w:after="160" w:line="259" w:lineRule="auto"/>
-                              <w:ind w:left="0" w:firstLine="0"/>
-                              <w:jc w:val="left"/>
-                            </w:pPr>
-                            <w:r>
-                              <w:rPr>
-                                <w:b/>
-                                <w:i/>
-                                <w:color w:val="00B050"/>
-                                <w:sz w:val="24"/>
-                              </w:rPr>
-                              <w:t>www.romulopassos.com.br</w:t>
-                            </w:r>
-                          </w:p>
-                        </w:txbxContent>
-                      </wps:txbx>
-                      <wps:bodyPr horzOverflow="overflow" vert="horz" lIns="0" tIns="0" rIns="0" bIns="0" rtlCol="0">
-                        <a:noAutofit/>
-                      </wps:bodyPr>
-                    </wps:wsp>
-                    <wps:wsp>
                       <wps:cNvPr id="27378" name="Rectangle 27378"/>
                       <wps:cNvSpPr/>
                       <wps:spPr>
@@ -13011,12 +12972,18 @@
                   </wpg:wgp>
                 </a:graphicData>
               </a:graphic>
+              <wp14:sizeRelH relativeFrom="margin">
+                <wp14:pctWidth>0</wp14:pctWidth>
+              </wp14:sizeRelH>
+              <wp14:sizeRelV relativeFrom="margin">
+                <wp14:pctHeight>0</wp14:pctHeight>
+              </wp14:sizeRelV>
             </wp:anchor>
           </w:drawing>
         </mc:Choice>
         <mc:Fallback>
           <w:pict>
-            <v:group w14:anchorId="4963B426" id="Group 27375" o:spid="_x0000_s1031" style="position:absolute;left:0;text-align:left;margin-left:.35pt;margin-top:799.45pt;width:594.95pt;height:42.45pt;z-index:251663360;mso-position-horizontal-relative:page;mso-position-vertical-relative:page" coordsize="75561,5393" o:gfxdata="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">
+            <v:group w14:anchorId="4963B426" id="Group 27375" o:spid="_x0000_s1031" style="position:absolute;left:0;text-align:left;margin-left:.15pt;margin-top:799.25pt;width:594pt;height:40.8pt;z-index:251663360;mso-position-horizontal-relative:page;mso-position-vertical-relative:page;mso-width-relative:margin;mso-height-relative:margin" coordorigin="-44,-32" coordsize="75438,5181" o:gfxdata="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">
               <v:shapetype id="_x0000_t75" coordsize="21600,21600" o:spt="75" o:preferrelative="t" path="m@4@5l@4@11@9@11@9@5xe" filled="f" stroked="f">
                 <v:stroke joinstyle="miter"/>
                 <v:formulas>
@@ -13060,29 +13027,7 @@
                   </w:txbxContent>
                 </v:textbox>
               </v:rect>
-              <v:rect id="Rectangle 27377" o:spid="_x0000_s1034" style="position:absolute;left:29954;top:1248;width:23113;height:2064;visibility:visible;mso-wrap-style:square;v-text-anchor:top" o:gfxdata="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" filled="f" stroked="f">
-                <v:textbox inset="0,0,0,0">
-                  <w:txbxContent>
-                    <w:p>
-                      <w:pPr>
-                        <w:spacing w:after="160" w:line="259" w:lineRule="auto"/>
-                        <w:ind w:left="0" w:firstLine="0"/>
-                        <w:jc w:val="left"/>
-                      </w:pPr>
-                      <w:r>
-                        <w:rPr>
-                          <w:b/>
-                          <w:i/>
-                          <w:color w:val="00B050"/>
-                          <w:sz w:val="24"/>
-                        </w:rPr>
-                        <w:t>www.romulopassos.com.br</w:t>
-                      </w:r>
-                    </w:p>
-                  </w:txbxContent>
-                </v:textbox>
-              </v:rect>
-              <v:rect id="Rectangle 27378" o:spid="_x0000_s1035" style="position:absolute;left:47345;top:1442;width:380;height:1714;visibility:visible;mso-wrap-style:square;v-text-anchor:top" o:gfxdata="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" filled="f" stroked="f">
+              <v:rect id="Rectangle 27378" o:spid="_x0000_s1034" style="position:absolute;left:47345;top:1442;width:380;height:1714;visibility:visible;mso-wrap-style:square;v-text-anchor:top" o:gfxdata="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" filled="f" stroked="f">
                 <v:textbox inset="0,0,0,0">
                   <w:txbxContent>
                     <w:p>

</xml_diff>